<commit_message>
feat: Completed PROG1085 Module 4 A4-1
</commit_message>
<xml_diff>
--- a/Courses/PROG1085 - Structured Project IV/Modules/Module 4 - Databases and LINQ/Assignments/A4-1_Dapper.docx
+++ b/Courses/PROG1085 - Structured Project IV/Modules/Module 4 - Databases and LINQ/Assignments/A4-1_Dapper.docx
@@ -1,6 +1,6 @@
 
 <file path=word/document.xml><?xml version="1.0" encoding="utf-8"?>
-<w:document xmlns:wpc="http://schemas.microsoft.com/office/word/2010/wordprocessingCanvas" xmlns:cx="http://schemas.microsoft.com/office/drawing/2014/chartex" xmlns:cx1="http://schemas.microsoft.com/office/drawing/2015/9/8/chartex" xmlns:cx2="http://schemas.microsoft.com/office/drawing/2015/10/21/chartex" xmlns:cx3="http://schemas.microsoft.com/office/drawing/2016/5/9/chartex" xmlns:cx4="http://schemas.microsoft.com/office/drawing/2016/5/10/chartex" xmlns:cx5="http://schemas.microsoft.com/office/drawing/2016/5/11/chartex" xmlns:cx6="http://schemas.microsoft.com/office/drawing/2016/5/12/chartex" xmlns:cx7="http://schemas.microsoft.com/office/drawing/2016/5/13/chartex" xmlns:cx8="http://schemas.microsoft.com/office/drawing/2016/5/14/chartex" xmlns:mc="http://schemas.openxmlformats.org/markup-compatibility/2006" xmlns:aink="http://schemas.microsoft.com/office/drawing/2016/ink" xmlns:am3d="http://schemas.microsoft.com/office/drawing/2017/model3d" xmlns:o="urn:schemas-microsoft-com:office:office" xmlns:r="http://schemas.openxmlformats.org/officeDocument/2006/relationships" xmlns:m="http://schemas.openxmlformats.org/officeDocument/2006/math" xmlns:v="urn:schemas-microsoft-com:vml" xmlns:wp14="http://schemas.microsoft.com/office/word/2010/wordprocessingDrawing" xmlns:wp="http://schemas.openxmlformats.org/drawingml/2006/wordprocessingDrawing" xmlns:w10="urn:schemas-microsoft-com:office:word" xmlns:w="http://schemas.openxmlformats.org/wordprocessingml/2006/main" xmlns:w14="http://schemas.microsoft.com/office/word/2010/wordml" xmlns:w15="http://schemas.microsoft.com/office/word/2012/wordml" xmlns:w16cid="http://schemas.microsoft.com/office/word/2016/wordml/cid" xmlns:w16se="http://schemas.microsoft.com/office/word/2015/wordml/symex" xmlns:wpg="http://schemas.microsoft.com/office/word/2010/wordprocessingGroup" xmlns:wpi="http://schemas.microsoft.com/office/word/2010/wordprocessingInk" xmlns:wne="http://schemas.microsoft.com/office/word/2006/wordml" xmlns:wps="http://schemas.microsoft.com/office/word/2010/wordprocessingShape" mc:Ignorable="w14 w15 w16se w16cid wp14">
+<w:document xmlns:wpc="http://schemas.microsoft.com/office/word/2010/wordprocessingCanvas" xmlns:cx="http://schemas.microsoft.com/office/drawing/2014/chartex" xmlns:cx1="http://schemas.microsoft.com/office/drawing/2015/9/8/chartex" xmlns:cx2="http://schemas.microsoft.com/office/drawing/2015/10/21/chartex" xmlns:cx3="http://schemas.microsoft.com/office/drawing/2016/5/9/chartex" xmlns:cx4="http://schemas.microsoft.com/office/drawing/2016/5/10/chartex" xmlns:cx5="http://schemas.microsoft.com/office/drawing/2016/5/11/chartex" xmlns:cx6="http://schemas.microsoft.com/office/drawing/2016/5/12/chartex" xmlns:cx7="http://schemas.microsoft.com/office/drawing/2016/5/13/chartex" xmlns:cx8="http://schemas.microsoft.com/office/drawing/2016/5/14/chartex" xmlns:mc="http://schemas.openxmlformats.org/markup-compatibility/2006" xmlns:aink="http://schemas.microsoft.com/office/drawing/2016/ink" xmlns:am3d="http://schemas.microsoft.com/office/drawing/2017/model3d" xmlns:o="urn:schemas-microsoft-com:office:office" xmlns:oel="http://schemas.microsoft.com/office/2019/extlst" xmlns:r="http://schemas.openxmlformats.org/officeDocument/2006/relationships" xmlns:m="http://schemas.openxmlformats.org/officeDocument/2006/math" xmlns:v="urn:schemas-microsoft-com:vml" xmlns:wp14="http://schemas.microsoft.com/office/word/2010/wordprocessingDrawing" xmlns:wp="http://schemas.openxmlformats.org/drawingml/2006/wordprocessingDrawing" xmlns:w10="urn:schemas-microsoft-com:office:word" xmlns:w="http://schemas.openxmlformats.org/wordprocessingml/2006/main" xmlns:w14="http://schemas.microsoft.com/office/word/2010/wordml" xmlns:w15="http://schemas.microsoft.com/office/word/2012/wordml" xmlns:w16cex="http://schemas.microsoft.com/office/word/2018/wordml/cex" xmlns:w16cid="http://schemas.microsoft.com/office/word/2016/wordml/cid" xmlns:w16="http://schemas.microsoft.com/office/word/2018/wordml" xmlns:w16sdtdh="http://schemas.microsoft.com/office/word/2020/wordml/sdtdatahash" xmlns:w16se="http://schemas.microsoft.com/office/word/2015/wordml/symex" xmlns:wpg="http://schemas.microsoft.com/office/word/2010/wordprocessingGroup" xmlns:wpi="http://schemas.microsoft.com/office/word/2010/wordprocessingInk" xmlns:wne="http://schemas.microsoft.com/office/word/2006/wordml" xmlns:wps="http://schemas.microsoft.com/office/word/2010/wordprocessingShape" mc:Ignorable="w14 w15 w16se w16cid w16 w16cex w16sdtdh wp14">
   <w:body>
     <w:p>
       <w:pPr>
@@ -16,29 +16,65 @@
           <w:sz w:val="28"/>
           <w:szCs w:val="28"/>
         </w:rPr>
-        <w:t>A4-1: Debugging Basics</w:t>
+        <w:t xml:space="preserve">A4-1: </w:t>
       </w:r>
-    </w:p>
-    <w:p>
-      <w:pPr>
-        <w:rPr>
-          <w:b/>
-          <w:sz w:val="28"/>
-          <w:szCs w:val="28"/>
-        </w:rPr>
-      </w:pPr>
       <w:r>
         <w:rPr>
           <w:b/>
+          <w:sz w:val="28"/>
+          <w:szCs w:val="28"/>
+        </w:rPr>
+        <w:t>Dapper</w:t>
+      </w:r>
+    </w:p>
+    <w:p>
+      <w:pPr>
+        <w:rPr>
+          <w:bCs/>
+          <w:sz w:val="24"/>
+          <w:szCs w:val="24"/>
+        </w:rPr>
+      </w:pPr>
+      <w:r>
+        <w:rPr>
+          <w:bCs/>
+          <w:sz w:val="24"/>
+          <w:szCs w:val="24"/>
+        </w:rPr>
+        <w:t xml:space="preserve">GitHub link:  </w:t>
+      </w:r>
+      <w:hyperlink r:id="rId4" w:history="1">
+        <w:r>
+          <w:rPr>
+            <w:rStyle w:val="Hyperlink"/>
+            <w:bCs/>
+            <w:sz w:val="24"/>
+            <w:szCs w:val="24"/>
+          </w:rPr>
+          <w:t>https://github.com/RyanLBuchanan/SQLDataAccessDemo</w:t>
+        </w:r>
+      </w:hyperlink>
+    </w:p>
+    <w:p>
+      <w:pPr>
+        <w:rPr>
+          <w:bCs/>
+          <w:sz w:val="24"/>
+          <w:szCs w:val="24"/>
+        </w:rPr>
+      </w:pPr>
+      <w:r>
+        <w:rPr>
+          <w:bCs/>
           <w:noProof/>
-          <w:sz w:val="28"/>
-          <w:szCs w:val="28"/>
+          <w:sz w:val="24"/>
+          <w:szCs w:val="24"/>
         </w:rPr>
         <w:drawing>
-          <wp:inline distT="0" distB="0" distL="0" distR="0">
-            <wp:extent cx="5943600" cy="3343275"/>
-            <wp:effectExtent l="0" t="0" r="0" b="9525"/>
-            <wp:docPr id="3" name="Picture 3"/>
+          <wp:inline distT="0" distB="0" distL="0" distR="0" wp14:anchorId="031D5AA8" wp14:editId="4A8A434D">
+            <wp:extent cx="5943600" cy="4088765"/>
+            <wp:effectExtent l="0" t="0" r="0" b="6985"/>
+            <wp:docPr id="13" name="Picture 13" descr="A picture containing text, monitor, electronics, indoor&#10;&#10;Description automatically generated"/>
             <wp:cNvGraphicFramePr>
               <a:graphicFrameLocks xmlns:a="http://schemas.openxmlformats.org/drawingml/2006/main" noChangeAspect="1"/>
             </wp:cNvGraphicFramePr>
@@ -46,11 +82,11 @@
               <a:graphicData uri="http://schemas.openxmlformats.org/drawingml/2006/picture">
                 <pic:pic xmlns:pic="http://schemas.openxmlformats.org/drawingml/2006/picture">
                   <pic:nvPicPr>
-                    <pic:cNvPr id="3" name="Screenshot (3).png"/>
+                    <pic:cNvPr id="13" name="Picture 13" descr="A picture containing text, monitor, electronics, indoor&#10;&#10;Description automatically generated"/>
                     <pic:cNvPicPr/>
                   </pic:nvPicPr>
                   <pic:blipFill>
-                    <a:blip r:embed="rId4" cstate="print">
+                    <a:blip r:embed="rId5">
                       <a:extLst>
                         <a:ext uri="{28A0092B-C50C-407E-A947-70E740481C1C}">
                           <a14:useLocalDpi xmlns:a14="http://schemas.microsoft.com/office/drawing/2010/main" val="0"/>
@@ -64,7 +100,7 @@
                   <pic:spPr>
                     <a:xfrm>
                       <a:off x="0" y="0"/>
-                      <a:ext cx="5943600" cy="3343275"/>
+                      <a:ext cx="5943600" cy="4088765"/>
                     </a:xfrm>
                     <a:prstGeom prst="rect">
                       <a:avLst/>
@@ -80,23 +116,46 @@
     <w:p>
       <w:pPr>
         <w:rPr>
-          <w:b/>
-          <w:sz w:val="28"/>
-          <w:szCs w:val="28"/>
+          <w:bCs/>
+          <w:sz w:val="24"/>
+          <w:szCs w:val="24"/>
+        </w:rPr>
+      </w:pPr>
+    </w:p>
+    <w:p>
+      <w:pPr>
+        <w:rPr>
+          <w:bCs/>
+          <w:sz w:val="24"/>
+          <w:szCs w:val="24"/>
         </w:rPr>
       </w:pPr>
       <w:r>
         <w:rPr>
-          <w:b/>
+          <w:bCs/>
+          <w:sz w:val="24"/>
+          <w:szCs w:val="24"/>
+        </w:rPr>
+        <w:t xml:space="preserve">Data Source and Connection String: </w:t>
+      </w:r>
+    </w:p>
+    <w:p>
+      <w:pPr>
+        <w:rPr>
+          <w:b/>
+          <w:sz w:val="28"/>
+          <w:szCs w:val="28"/>
+        </w:rPr>
+      </w:pPr>
+      <w:r>
+        <w:rPr>
           <w:noProof/>
-          <w:sz w:val="28"/>
-          <w:szCs w:val="28"/>
         </w:rPr>
         <w:drawing>
-          <wp:inline distT="0" distB="0" distL="0" distR="0">
-            <wp:extent cx="5943600" cy="3343275"/>
-            <wp:effectExtent l="0" t="0" r="0" b="9525"/>
-            <wp:docPr id="4" name="Picture 4"/>
+          <wp:inline distT="0" distB="0" distL="0" distR="0" wp14:anchorId="50B72EC5" wp14:editId="0EAB0639">
+            <wp:extent cx="6944157" cy="1181100"/>
+            <wp:effectExtent l="0" t="0" r="9525" b="0"/>
+            <wp:docPr id="12" name="Picture 12" descr="A screenshot of a computer&#10;&#10;Description automatically generated with medium confidence"/>
             <wp:cNvGraphicFramePr>
               <a:graphicFrameLocks xmlns:a="http://schemas.openxmlformats.org/drawingml/2006/main" noChangeAspect="1"/>
             </wp:cNvGraphicFramePr>
@@ -104,17 +163,11 @@
               <a:graphicData uri="http://schemas.openxmlformats.org/drawingml/2006/picture">
                 <pic:pic xmlns:pic="http://schemas.openxmlformats.org/drawingml/2006/picture">
                   <pic:nvPicPr>
-                    <pic:cNvPr id="4" name="Screenshot (4).png"/>
+                    <pic:cNvPr id="12" name="Picture 12" descr="A screenshot of a computer&#10;&#10;Description automatically generated with medium confidence"/>
                     <pic:cNvPicPr/>
                   </pic:nvPicPr>
                   <pic:blipFill>
-                    <a:blip r:embed="rId5" cstate="print">
-                      <a:extLst>
-                        <a:ext uri="{28A0092B-C50C-407E-A947-70E740481C1C}">
-                          <a14:useLocalDpi xmlns:a14="http://schemas.microsoft.com/office/drawing/2010/main" val="0"/>
-                        </a:ext>
-                      </a:extLst>
-                    </a:blip>
+                    <a:blip r:embed="rId6"/>
                     <a:stretch>
                       <a:fillRect/>
                     </a:stretch>
@@ -122,7 +175,7 @@
                   <pic:spPr>
                     <a:xfrm>
                       <a:off x="0" y="0"/>
-                      <a:ext cx="5943600" cy="3343275"/>
+                      <a:ext cx="6970607" cy="1185599"/>
                     </a:xfrm>
                     <a:prstGeom prst="rect">
                       <a:avLst/>
@@ -139,33 +192,20 @@
       <w:pPr>
         <w:rPr>
           <w:b/>
+          <w:sz w:val="28"/>
+          <w:szCs w:val="28"/>
+        </w:rPr>
+      </w:pPr>
+      <w:r>
+        <w:rPr>
           <w:noProof/>
-          <w:sz w:val="28"/>
-          <w:szCs w:val="28"/>
-        </w:rPr>
-      </w:pPr>
-    </w:p>
-    <w:p>
-      <w:pPr>
-        <w:rPr>
-          <w:b/>
-          <w:sz w:val="28"/>
-          <w:szCs w:val="28"/>
-        </w:rPr>
-      </w:pPr>
-      <w:r>
-        <w:rPr>
-          <w:b/>
-          <w:noProof/>
-          <w:sz w:val="28"/>
-          <w:szCs w:val="28"/>
         </w:rPr>
         <w:lastRenderedPageBreak/>
         <w:drawing>
-          <wp:inline distT="0" distB="0" distL="0" distR="0">
-            <wp:extent cx="6067425" cy="2694276"/>
-            <wp:effectExtent l="0" t="0" r="0" b="0"/>
-            <wp:docPr id="2" name="Picture 2"/>
+          <wp:inline distT="0" distB="0" distL="0" distR="0" wp14:anchorId="48C91022" wp14:editId="777E8B1F">
+            <wp:extent cx="5273548" cy="4048125"/>
+            <wp:effectExtent l="0" t="0" r="3810" b="0"/>
+            <wp:docPr id="7" name="Picture 7" descr="Text&#10;&#10;Description automatically generated"/>
             <wp:cNvGraphicFramePr>
               <a:graphicFrameLocks xmlns:a="http://schemas.openxmlformats.org/drawingml/2006/main" noChangeAspect="1"/>
             </wp:cNvGraphicFramePr>
@@ -173,69 +213,7 @@
               <a:graphicData uri="http://schemas.openxmlformats.org/drawingml/2006/picture">
                 <pic:pic xmlns:pic="http://schemas.openxmlformats.org/drawingml/2006/picture">
                   <pic:nvPicPr>
-                    <pic:cNvPr id="2" name="Screenshot (2).png"/>
-                    <pic:cNvPicPr/>
-                  </pic:nvPicPr>
-                  <pic:blipFill rotWithShape="1">
-                    <a:blip r:embed="rId6">
-                      <a:extLst>
-                        <a:ext uri="{28A0092B-C50C-407E-A947-70E740481C1C}">
-                          <a14:useLocalDpi xmlns:a14="http://schemas.microsoft.com/office/drawing/2010/main" val="0"/>
-                        </a:ext>
-                      </a:extLst>
-                    </a:blip>
-                    <a:srcRect t="63818" r="54167"/>
-                    <a:stretch/>
-                  </pic:blipFill>
-                  <pic:spPr bwMode="auto">
-                    <a:xfrm>
-                      <a:off x="0" y="0"/>
-                      <a:ext cx="6127929" cy="2721143"/>
-                    </a:xfrm>
-                    <a:prstGeom prst="rect">
-                      <a:avLst/>
-                    </a:prstGeom>
-                    <a:ln>
-                      <a:noFill/>
-                    </a:ln>
-                    <a:extLst>
-                      <a:ext uri="{53640926-AAD7-44D8-BBD7-CCE9431645EC}">
-                        <a14:shadowObscured xmlns:a14="http://schemas.microsoft.com/office/drawing/2010/main"/>
-                      </a:ext>
-                    </a:extLst>
-                  </pic:spPr>
-                </pic:pic>
-              </a:graphicData>
-            </a:graphic>
-          </wp:inline>
-        </w:drawing>
-      </w:r>
-    </w:p>
-    <w:p>
-      <w:pPr>
-        <w:rPr>
-          <w:b/>
-          <w:sz w:val="28"/>
-          <w:szCs w:val="28"/>
-        </w:rPr>
-      </w:pPr>
-      <w:r>
-        <w:rPr>
-          <w:noProof/>
-        </w:rPr>
-        <w:drawing>
-          <wp:inline distT="0" distB="0" distL="0" distR="0" wp14:anchorId="61E75E41" wp14:editId="32AAB7E9">
-            <wp:extent cx="5943600" cy="3627755"/>
-            <wp:effectExtent l="0" t="0" r="0" b="0"/>
-            <wp:docPr id="1" name="Picture 1"/>
-            <wp:cNvGraphicFramePr>
-              <a:graphicFrameLocks xmlns:a="http://schemas.openxmlformats.org/drawingml/2006/main" noChangeAspect="1"/>
-            </wp:cNvGraphicFramePr>
-            <a:graphic xmlns:a="http://schemas.openxmlformats.org/drawingml/2006/main">
-              <a:graphicData uri="http://schemas.openxmlformats.org/drawingml/2006/picture">
-                <pic:pic xmlns:pic="http://schemas.openxmlformats.org/drawingml/2006/picture">
-                  <pic:nvPicPr>
-                    <pic:cNvPr id="1" name=""/>
+                    <pic:cNvPr id="7" name="Picture 7" descr="Text&#10;&#10;Description automatically generated"/>
                     <pic:cNvPicPr/>
                   </pic:nvPicPr>
                   <pic:blipFill>
@@ -247,7 +225,7 @@
                   <pic:spPr>
                     <a:xfrm>
                       <a:off x="0" y="0"/>
-                      <a:ext cx="5943600" cy="3627755"/>
+                      <a:ext cx="5278664" cy="4052053"/>
                     </a:xfrm>
                     <a:prstGeom prst="rect">
                       <a:avLst/>
@@ -281,12 +259,11 @@
         <w:rPr>
           <w:noProof/>
         </w:rPr>
-        <w:lastRenderedPageBreak/>
         <w:drawing>
-          <wp:inline distT="0" distB="0" distL="0" distR="0" wp14:anchorId="48869840" wp14:editId="79FAF059">
-            <wp:extent cx="5943600" cy="3864610"/>
-            <wp:effectExtent l="0" t="0" r="0" b="2540"/>
-            <wp:docPr id="5" name="Picture 5"/>
+          <wp:inline distT="0" distB="0" distL="0" distR="0" wp14:anchorId="76AF1E33" wp14:editId="4D511BE3">
+            <wp:extent cx="5943600" cy="4116705"/>
+            <wp:effectExtent l="0" t="0" r="0" b="0"/>
+            <wp:docPr id="10" name="Picture 10" descr="Text&#10;&#10;Description automatically generated"/>
             <wp:cNvGraphicFramePr>
               <a:graphicFrameLocks xmlns:a="http://schemas.openxmlformats.org/drawingml/2006/main" noChangeAspect="1"/>
             </wp:cNvGraphicFramePr>
@@ -294,7 +271,7 @@
               <a:graphicData uri="http://schemas.openxmlformats.org/drawingml/2006/picture">
                 <pic:pic xmlns:pic="http://schemas.openxmlformats.org/drawingml/2006/picture">
                   <pic:nvPicPr>
-                    <pic:cNvPr id="1" name=""/>
+                    <pic:cNvPr id="10" name="Picture 10" descr="Text&#10;&#10;Description automatically generated"/>
                     <pic:cNvPicPr/>
                   </pic:nvPicPr>
                   <pic:blipFill>
@@ -306,7 +283,7 @@
                   <pic:spPr>
                     <a:xfrm>
                       <a:off x="0" y="0"/>
-                      <a:ext cx="5943600" cy="3864610"/>
+                      <a:ext cx="5943600" cy="4116705"/>
                     </a:xfrm>
                     <a:prstGeom prst="rect">
                       <a:avLst/>
@@ -327,42 +304,16 @@
           <w:szCs w:val="28"/>
         </w:rPr>
       </w:pPr>
-    </w:p>
-    <w:p>
-      <w:pPr>
-        <w:rPr>
-          <w:b/>
-          <w:sz w:val="28"/>
-          <w:szCs w:val="28"/>
-        </w:rPr>
-      </w:pPr>
-      <w:r>
-        <w:rPr>
-          <w:b/>
-          <w:sz w:val="28"/>
-          <w:szCs w:val="28"/>
-        </w:rPr>
-        <w:t>Fixes:</w:t>
-      </w:r>
-    </w:p>
-    <w:p>
-      <w:pPr>
-        <w:rPr>
-          <w:b/>
-          <w:sz w:val="28"/>
-          <w:szCs w:val="28"/>
-        </w:rPr>
-      </w:pPr>
       <w:r>
         <w:rPr>
           <w:noProof/>
         </w:rPr>
         <w:lastRenderedPageBreak/>
         <w:drawing>
-          <wp:inline distT="0" distB="0" distL="0" distR="0" wp14:anchorId="50E27BB8" wp14:editId="4C24FEF6">
-            <wp:extent cx="5943600" cy="6563995"/>
-            <wp:effectExtent l="0" t="0" r="0" b="8255"/>
-            <wp:docPr id="6" name="Picture 6"/>
+          <wp:inline distT="0" distB="0" distL="0" distR="0" wp14:anchorId="20F4449E" wp14:editId="1BDE2F68">
+            <wp:extent cx="5943600" cy="3067685"/>
+            <wp:effectExtent l="0" t="0" r="0" b="0"/>
+            <wp:docPr id="11" name="Picture 11" descr="A computer screen capture&#10;&#10;Description automatically generated with medium confidence"/>
             <wp:cNvGraphicFramePr>
               <a:graphicFrameLocks xmlns:a="http://schemas.openxmlformats.org/drawingml/2006/main" noChangeAspect="1"/>
             </wp:cNvGraphicFramePr>
@@ -370,7 +321,7 @@
               <a:graphicData uri="http://schemas.openxmlformats.org/drawingml/2006/picture">
                 <pic:pic xmlns:pic="http://schemas.openxmlformats.org/drawingml/2006/picture">
                   <pic:nvPicPr>
-                    <pic:cNvPr id="1" name=""/>
+                    <pic:cNvPr id="11" name="Picture 11" descr="A computer screen capture&#10;&#10;Description automatically generated with medium confidence"/>
                     <pic:cNvPicPr/>
                   </pic:nvPicPr>
                   <pic:blipFill>
@@ -382,7 +333,7 @@
                   <pic:spPr>
                     <a:xfrm>
                       <a:off x="0" y="0"/>
-                      <a:ext cx="5943600" cy="6563995"/>
+                      <a:ext cx="5943600" cy="3067685"/>
                     </a:xfrm>
                     <a:prstGeom prst="rect">
                       <a:avLst/>
@@ -403,49 +354,41 @@
           <w:szCs w:val="28"/>
         </w:rPr>
       </w:pPr>
+    </w:p>
+    <w:p>
+      <w:pPr>
+        <w:rPr>
+          <w:b/>
+          <w:sz w:val="28"/>
+          <w:szCs w:val="28"/>
+        </w:rPr>
+      </w:pPr>
       <w:r>
         <w:rPr>
           <w:b/>
           <w:sz w:val="28"/>
           <w:szCs w:val="28"/>
         </w:rPr>
-        <w:t>No errors</w:t>
+        <w:t>Database in MS SQL Server Management Studio</w:t>
       </w:r>
+    </w:p>
+    <w:p>
+      <w:pPr>
+        <w:rPr>
+          <w:b/>
+          <w:sz w:val="28"/>
+          <w:szCs w:val="28"/>
+        </w:rPr>
+      </w:pPr>
       <w:r>
         <w:rPr>
-          <w:b/>
-          <w:sz w:val="28"/>
-          <w:szCs w:val="28"/>
-        </w:rPr>
-        <w:t xml:space="preserve"> and console app running</w:t>
-      </w:r>
-      <w:r>
-        <w:rPr>
-          <w:b/>
-          <w:sz w:val="28"/>
-          <w:szCs w:val="28"/>
-        </w:rPr>
-        <w:t>:</w:t>
-      </w:r>
-    </w:p>
-    <w:p>
-      <w:pPr>
-        <w:rPr>
-          <w:b/>
-          <w:sz w:val="28"/>
-          <w:szCs w:val="28"/>
-        </w:rPr>
-      </w:pPr>
-      <w:r>
-        <w:rPr>
           <w:noProof/>
         </w:rPr>
-        <w:lastRenderedPageBreak/>
         <w:drawing>
-          <wp:inline distT="0" distB="0" distL="0" distR="0" wp14:anchorId="17CE4FC0" wp14:editId="74C24000">
-            <wp:extent cx="5943600" cy="4598035"/>
+          <wp:inline distT="0" distB="0" distL="0" distR="0" wp14:anchorId="529B4246" wp14:editId="7DBBBAC6">
+            <wp:extent cx="5943600" cy="3220085"/>
             <wp:effectExtent l="0" t="0" r="0" b="0"/>
-            <wp:docPr id="8" name="Picture 8"/>
+            <wp:docPr id="1" name="Picture 1" descr="Graphical user interface, text&#10;&#10;Description automatically generated"/>
             <wp:cNvGraphicFramePr>
               <a:graphicFrameLocks xmlns:a="http://schemas.openxmlformats.org/drawingml/2006/main" noChangeAspect="1"/>
             </wp:cNvGraphicFramePr>
@@ -453,7 +396,7 @@
               <a:graphicData uri="http://schemas.openxmlformats.org/drawingml/2006/picture">
                 <pic:pic xmlns:pic="http://schemas.openxmlformats.org/drawingml/2006/picture">
                   <pic:nvPicPr>
-                    <pic:cNvPr id="1" name=""/>
+                    <pic:cNvPr id="1" name="Picture 1" descr="Graphical user interface, text&#10;&#10;Description automatically generated"/>
                     <pic:cNvPicPr/>
                   </pic:nvPicPr>
                   <pic:blipFill>
@@ -465,7 +408,7 @@
                   <pic:spPr>
                     <a:xfrm>
                       <a:off x="0" y="0"/>
-                      <a:ext cx="5943600" cy="4598035"/>
+                      <a:ext cx="5943600" cy="3220085"/>
                     </a:xfrm>
                     <a:prstGeom prst="rect">
                       <a:avLst/>
@@ -486,104 +429,10 @@
           <w:szCs w:val="28"/>
         </w:rPr>
       </w:pPr>
-      <w:r>
-        <w:rPr>
-          <w:b/>
-          <w:sz w:val="28"/>
-          <w:szCs w:val="28"/>
-        </w:rPr>
-        <w:t xml:space="preserve">“INVALID </w:t>
-      </w:r>
-      <w:r>
-        <w:rPr>
-          <w:b/>
-          <w:sz w:val="28"/>
-          <w:szCs w:val="28"/>
-        </w:rPr>
-        <w:t xml:space="preserve">ENTRY” error message </w:t>
-      </w:r>
-      <w:bookmarkStart w:id="0" w:name="_GoBack"/>
-      <w:bookmarkEnd w:id="0"/>
-      <w:r>
-        <w:rPr>
-          <w:b/>
-          <w:sz w:val="28"/>
-          <w:szCs w:val="28"/>
-        </w:rPr>
-        <w:t>removed by deleting semicolons following while validation conditions:</w:t>
-      </w:r>
-    </w:p>
-    <w:p>
-      <w:pPr>
-        <w:rPr>
-          <w:b/>
-          <w:sz w:val="28"/>
-          <w:szCs w:val="28"/>
-        </w:rPr>
-      </w:pPr>
-      <w:r>
-        <w:rPr>
-          <w:b/>
-          <w:noProof/>
-          <w:sz w:val="28"/>
-          <w:szCs w:val="28"/>
-        </w:rPr>
-        <w:lastRenderedPageBreak/>
-        <w:drawing>
-          <wp:inline distT="0" distB="0" distL="0" distR="0">
-            <wp:extent cx="5943600" cy="4326255"/>
-            <wp:effectExtent l="0" t="0" r="0" b="0"/>
-            <wp:docPr id="9" name="Picture 9"/>
-            <wp:cNvGraphicFramePr>
-              <a:graphicFrameLocks xmlns:a="http://schemas.openxmlformats.org/drawingml/2006/main" noChangeAspect="1"/>
-            </wp:cNvGraphicFramePr>
-            <a:graphic xmlns:a="http://schemas.openxmlformats.org/drawingml/2006/main">
-              <a:graphicData uri="http://schemas.openxmlformats.org/drawingml/2006/picture">
-                <pic:pic xmlns:pic="http://schemas.openxmlformats.org/drawingml/2006/picture">
-                  <pic:nvPicPr>
-                    <pic:cNvPr id="9" name="removed_semicolons.PNG"/>
-                    <pic:cNvPicPr/>
-                  </pic:nvPicPr>
-                  <pic:blipFill>
-                    <a:blip r:embed="rId11">
-                      <a:extLst>
-                        <a:ext uri="{28A0092B-C50C-407E-A947-70E740481C1C}">
-                          <a14:useLocalDpi xmlns:a14="http://schemas.microsoft.com/office/drawing/2010/main" val="0"/>
-                        </a:ext>
-                      </a:extLst>
-                    </a:blip>
-                    <a:stretch>
-                      <a:fillRect/>
-                    </a:stretch>
-                  </pic:blipFill>
-                  <pic:spPr>
-                    <a:xfrm>
-                      <a:off x="0" y="0"/>
-                      <a:ext cx="5943600" cy="4326255"/>
-                    </a:xfrm>
-                    <a:prstGeom prst="rect">
-                      <a:avLst/>
-                    </a:prstGeom>
-                  </pic:spPr>
-                </pic:pic>
-              </a:graphicData>
-            </a:graphic>
-          </wp:inline>
-        </w:drawing>
-      </w:r>
-    </w:p>
-    <w:p>
-      <w:pPr>
-        <w:rPr>
-          <w:b/>
-          <w:sz w:val="28"/>
-          <w:szCs w:val="28"/>
-        </w:rPr>
-      </w:pPr>
     </w:p>
     <w:sectPr>
       <w:pgSz w:w="12240" w:h="15840"/>
-      <w:pgMar w:top="1440" w:right="1440" w:bottom="1440" w:left="1440" w:header="720" w:footer="720" w:gutter="0"/>
+      <w:pgMar w:top="720" w:right="720" w:bottom="720" w:left="720" w:header="720" w:footer="720" w:gutter="0"/>
       <w:cols w:space="720"/>
       <w:docGrid w:linePitch="360"/>
     </w:sectPr>
@@ -592,7 +441,7 @@
 </file>
 
 <file path=word/styles.xml><?xml version="1.0" encoding="utf-8"?>
-<w:styles xmlns:mc="http://schemas.openxmlformats.org/markup-compatibility/2006" xmlns:r="http://schemas.openxmlformats.org/officeDocument/2006/relationships" xmlns:w="http://schemas.openxmlformats.org/wordprocessingml/2006/main" xmlns:w14="http://schemas.microsoft.com/office/word/2010/wordml" xmlns:w15="http://schemas.microsoft.com/office/word/2012/wordml" xmlns:w16cid="http://schemas.microsoft.com/office/word/2016/wordml/cid" xmlns:w16se="http://schemas.microsoft.com/office/word/2015/wordml/symex" mc:Ignorable="w14 w15 w16se w16cid">
+<w:styles xmlns:mc="http://schemas.openxmlformats.org/markup-compatibility/2006" xmlns:r="http://schemas.openxmlformats.org/officeDocument/2006/relationships" xmlns:w="http://schemas.openxmlformats.org/wordprocessingml/2006/main" xmlns:w14="http://schemas.microsoft.com/office/word/2010/wordml" xmlns:w15="http://schemas.microsoft.com/office/word/2012/wordml" xmlns:w16cex="http://schemas.microsoft.com/office/word/2018/wordml/cex" xmlns:w16cid="http://schemas.microsoft.com/office/word/2016/wordml/cid" xmlns:w16="http://schemas.microsoft.com/office/word/2018/wordml" xmlns:w16sdtdh="http://schemas.microsoft.com/office/word/2020/wordml/sdtdatahash" xmlns:w16se="http://schemas.microsoft.com/office/word/2015/wordml/symex" mc:Ignorable="w14 w15 w16se w16cid w16 w16cex w16sdtdh">
   <w:docDefaults>
     <w:rPrDefault>
       <w:rPr>
@@ -608,7 +457,7 @@
       </w:pPr>
     </w:pPrDefault>
   </w:docDefaults>
-  <w:latentStyles w:defLockedState="0" w:defUIPriority="99" w:defSemiHidden="0" w:defUnhideWhenUsed="0" w:defQFormat="0" w:count="375">
+  <w:latentStyles w:defLockedState="0" w:defUIPriority="99" w:defSemiHidden="0" w:defUnhideWhenUsed="0" w:defQFormat="0" w:count="376">
     <w:lsdException w:name="Normal" w:uiPriority="0" w:qFormat="1"/>
     <w:lsdException w:name="heading 1" w:uiPriority="9" w:qFormat="1"/>
     <w:lsdException w:name="heading 2" w:semiHidden="1" w:uiPriority="9" w:unhideWhenUsed="1" w:qFormat="1"/>
@@ -714,7 +563,6 @@
     <w:lsdException w:name="HTML Sample" w:semiHidden="1" w:unhideWhenUsed="1"/>
     <w:lsdException w:name="HTML Typewriter" w:semiHidden="1" w:unhideWhenUsed="1"/>
     <w:lsdException w:name="HTML Variable" w:semiHidden="1" w:unhideWhenUsed="1"/>
-    <w:lsdException w:name="Normal Table" w:semiHidden="1" w:unhideWhenUsed="1"/>
     <w:lsdException w:name="annotation subject" w:semiHidden="1" w:unhideWhenUsed="1"/>
     <w:lsdException w:name="No List" w:semiHidden="1" w:unhideWhenUsed="1"/>
     <w:lsdException w:name="Outline List 1" w:semiHidden="1" w:unhideWhenUsed="1"/>
@@ -761,10 +609,8 @@
     <w:lsdException w:name="Table Subtle 2" w:semiHidden="1" w:unhideWhenUsed="1"/>
     <w:lsdException w:name="Table Web 1" w:semiHidden="1" w:unhideWhenUsed="1"/>
     <w:lsdException w:name="Table Web 2" w:semiHidden="1" w:unhideWhenUsed="1"/>
-    <w:lsdException w:name="Table Web 3" w:semiHidden="1" w:unhideWhenUsed="1"/>
     <w:lsdException w:name="Balloon Text" w:semiHidden="1" w:unhideWhenUsed="1"/>
     <w:lsdException w:name="Table Grid" w:uiPriority="39"/>
-    <w:lsdException w:name="Table Theme" w:semiHidden="1" w:unhideWhenUsed="1"/>
     <w:lsdException w:name="Placeholder Text" w:semiHidden="1"/>
     <w:lsdException w:name="No Spacing" w:uiPriority="1" w:qFormat="1"/>
     <w:lsdException w:name="Light Shading" w:uiPriority="60"/>
@@ -984,6 +830,7 @@
     <w:lsdException w:name="Smart Hyperlink" w:semiHidden="1" w:unhideWhenUsed="1"/>
     <w:lsdException w:name="Hashtag" w:semiHidden="1" w:unhideWhenUsed="1"/>
     <w:lsdException w:name="Unresolved Mention" w:semiHidden="1" w:unhideWhenUsed="1"/>
+    <w:lsdException w:name="Smart Link" w:semiHidden="1" w:unhideWhenUsed="1"/>
   </w:latentStyles>
   <w:style w:type="paragraph" w:default="1" w:styleId="Normal">
     <w:name w:val="Normal"/>
@@ -1015,6 +862,29 @@
     <w:uiPriority w:val="99"/>
     <w:semiHidden/>
     <w:unhideWhenUsed/>
+  </w:style>
+  <w:style w:type="character" w:styleId="Hyperlink">
+    <w:name w:val="Hyperlink"/>
+    <w:basedOn w:val="DefaultParagraphFont"/>
+    <w:uiPriority w:val="99"/>
+    <w:unhideWhenUsed/>
+    <w:rsid w:val="00DA7644"/>
+    <w:rPr>
+      <w:color w:val="0563C1" w:themeColor="hyperlink"/>
+      <w:u w:val="single"/>
+    </w:rPr>
+  </w:style>
+  <w:style w:type="character" w:styleId="UnresolvedMention">
+    <w:name w:val="Unresolved Mention"/>
+    <w:basedOn w:val="DefaultParagraphFont"/>
+    <w:uiPriority w:val="99"/>
+    <w:semiHidden/>
+    <w:unhideWhenUsed/>
+    <w:rsid w:val="00DA7644"/>
+    <w:rPr>
+      <w:color w:val="605E5C"/>
+      <w:shd w:val="clear" w:color="auto" w:fill="E1DFDD"/>
+    </w:rPr>
   </w:style>
 </w:styles>
 </file>

</xml_diff>